<commit_message>
minor gui changes, solved security in public projects
</commit_message>
<xml_diff>
--- a/docs/dokument_wizji_v2.docx
+++ b/docs/dokument_wizji_v2.docx
@@ -143,28 +143,7 @@
           <w:rFonts w:ascii="Times" w:hAnsi="Times"/>
           <w:lang w:val="pl-PL"/>
         </w:rPr>
-        <w:t>Celem projektu jest</w:t>
-      </w:r>
-      <w:r>
-        <w:rPr>
-          <w:rFonts w:ascii="Times" w:hAnsi="Times"/>
-          <w:lang w:val="pl-PL"/>
-        </w:rPr>
-        <w:t xml:space="preserve"> zapewnienie platformy umożliwiającej dokumentowanie procesu wykonania dowolnego projektu, w którym niezbędna jest dokumentacja w postaci nagrań lub zdjęć. Platforma umożliwiałaby dodawanie projektu, a następnie aktualizowanie jego dokumentacji wraz z nagr</w:t>
-      </w:r>
-      <w:r>
-        <w:rPr>
-          <w:rFonts w:ascii="Times" w:hAnsi="Times"/>
-          <w:lang w:val="pl-PL"/>
-        </w:rPr>
-        <w:t>aniem lub zdjęciami. Dostęp do dokumentów dla innych osób przyznawany byłby przez właściciela projektu. Dokumentacja byłaby przechowywana bez możliwości jej modyfikacji. Aktualizacja wymagałaby podania powodu dla zmiany dokumentacji i powodowałaby pozostaw</w:t>
-      </w:r>
-      <w:r>
-        <w:rPr>
-          <w:rFonts w:ascii="Times" w:hAnsi="Times"/>
-          <w:lang w:val="pl-PL"/>
-        </w:rPr>
-        <w:t>ienie jej starszej wersji.</w:t>
+        <w:t>Celem projektu jest zapewnienie platformy umożliwiającej dokumentowanie procesu wykonania dowolnego projektu, w którym niezbędna jest dokumentacja w postaci nagrań lub zdjęć. Platforma umożliwiałaby dodawanie projektu, a następnie aktualizowanie jego dokumentacji wraz z nagraniem lub zdjęciami. Dostęp do dokumentów dla innych osób przyznawany byłby przez właściciela projektu. Dokumentacja byłaby przechowywana bez możliwości jej modyfikacji. Aktualizacja wymagałaby podania powodu dla zmiany dokumentacji i powodowałaby pozostawienie jej starszej wersji.</w:t>
       </w:r>
     </w:p>
     <w:p>
@@ -205,12 +184,6 @@
         <w:gridCol w:w="5250"/>
       </w:tblGrid>
       <w:tr>
-        <w:tblPrEx>
-          <w:tblCellMar>
-            <w:top w:w="0" w:type="dxa"/>
-            <w:bottom w:w="0" w:type="dxa"/>
-          </w:tblCellMar>
-        </w:tblPrEx>
         <w:tc>
           <w:tcPr>
             <w:tcW w:w="2970" w:type="dxa"/>
@@ -277,12 +250,6 @@
         </w:tc>
       </w:tr>
       <w:tr>
-        <w:tblPrEx>
-          <w:tblCellMar>
-            <w:top w:w="0" w:type="dxa"/>
-            <w:bottom w:w="0" w:type="dxa"/>
-          </w:tblCellMar>
-        </w:tblPrEx>
         <w:tc>
           <w:tcPr>
             <w:tcW w:w="2970" w:type="dxa"/>
@@ -345,13 +312,7 @@
               <w:rPr>
                 <w:lang w:val="pl-PL"/>
               </w:rPr>
-              <w:t xml:space="preserve">Branża budowlana, przemysłowa, sektor </w:t>
-            </w:r>
-            <w:r>
-              <w:rPr>
-                <w:lang w:val="pl-PL"/>
-              </w:rPr>
-              <w:t>zajmuj</w:t>
+              <w:t>Branża budowlana, przemysłowa, sektor zajmuj</w:t>
             </w:r>
             <w:r>
               <w:rPr>
@@ -370,12 +331,6 @@
         </w:tc>
       </w:tr>
       <w:tr>
-        <w:tblPrEx>
-          <w:tblCellMar>
-            <w:top w:w="0" w:type="dxa"/>
-            <w:bottom w:w="0" w:type="dxa"/>
-          </w:tblCellMar>
-        </w:tblPrEx>
         <w:tc>
           <w:tcPr>
             <w:tcW w:w="2970" w:type="dxa"/>
@@ -478,12 +433,6 @@
         </w:tc>
       </w:tr>
       <w:tr>
-        <w:tblPrEx>
-          <w:tblCellMar>
-            <w:top w:w="0" w:type="dxa"/>
-            <w:bottom w:w="0" w:type="dxa"/>
-          </w:tblCellMar>
-        </w:tblPrEx>
         <w:tc>
           <w:tcPr>
             <w:tcW w:w="2970" w:type="dxa"/>
@@ -646,12 +595,6 @@
         <w:gridCol w:w="5430"/>
       </w:tblGrid>
       <w:tr>
-        <w:tblPrEx>
-          <w:tblCellMar>
-            <w:top w:w="0" w:type="dxa"/>
-            <w:bottom w:w="0" w:type="dxa"/>
-          </w:tblCellMar>
-        </w:tblPrEx>
         <w:tc>
           <w:tcPr>
             <w:tcW w:w="2790" w:type="dxa"/>
@@ -730,12 +673,6 @@
         </w:tc>
       </w:tr>
       <w:tr>
-        <w:tblPrEx>
-          <w:tblCellMar>
-            <w:top w:w="0" w:type="dxa"/>
-            <w:bottom w:w="0" w:type="dxa"/>
-          </w:tblCellMar>
-        </w:tblPrEx>
         <w:tc>
           <w:tcPr>
             <w:tcW w:w="2790" w:type="dxa"/>
@@ -798,24 +735,12 @@
               <w:rPr>
                 <w:lang w:val="pl-PL"/>
               </w:rPr>
-              <w:t xml:space="preserve">Potrzebują materiałów pozwalających na ocenę </w:t>
-            </w:r>
-            <w:r>
-              <w:rPr>
-                <w:lang w:val="pl-PL"/>
-              </w:rPr>
-              <w:t>pracy mechanizmu, stanu jego wykonania (mechanizmu lub konstrukcji)</w:t>
+              <w:t>Potrzebują materiałów pozwalających na ocenę pracy mechanizmu, stanu jego wykonania (mechanizmu lub konstrukcji)</w:t>
             </w:r>
           </w:p>
         </w:tc>
       </w:tr>
       <w:tr>
-        <w:tblPrEx>
-          <w:tblCellMar>
-            <w:top w:w="0" w:type="dxa"/>
-            <w:bottom w:w="0" w:type="dxa"/>
-          </w:tblCellMar>
-        </w:tblPrEx>
         <w:tc>
           <w:tcPr>
             <w:tcW w:w="2790" w:type="dxa"/>
@@ -932,12 +857,6 @@
         </w:tc>
       </w:tr>
       <w:tr>
-        <w:tblPrEx>
-          <w:tblCellMar>
-            <w:top w:w="0" w:type="dxa"/>
-            <w:bottom w:w="0" w:type="dxa"/>
-          </w:tblCellMar>
-        </w:tblPrEx>
         <w:tc>
           <w:tcPr>
             <w:tcW w:w="2790" w:type="dxa"/>
@@ -1000,24 +919,12 @@
               <w:rPr>
                 <w:lang w:val="pl-PL"/>
               </w:rPr>
-              <w:t xml:space="preserve">Umożliwia szybki dostęp do dokumentacji projektu w formie nagrań lub zdjęć, jak również do różnych etapów </w:t>
-            </w:r>
-            <w:r>
-              <w:rPr>
-                <w:lang w:val="pl-PL"/>
-              </w:rPr>
-              <w:t>realizacji projektu</w:t>
+              <w:t>Umożliwia szybki dostęp do dokumentacji projektu w formie nagrań lub zdjęć, jak również do różnych etapów realizacji projektu</w:t>
             </w:r>
           </w:p>
         </w:tc>
       </w:tr>
       <w:tr>
-        <w:tblPrEx>
-          <w:tblCellMar>
-            <w:top w:w="0" w:type="dxa"/>
-            <w:bottom w:w="0" w:type="dxa"/>
-          </w:tblCellMar>
-        </w:tblPrEx>
         <w:tc>
           <w:tcPr>
             <w:tcW w:w="2790" w:type="dxa"/>
@@ -1098,12 +1005,6 @@
         </w:tc>
       </w:tr>
       <w:tr>
-        <w:tblPrEx>
-          <w:tblCellMar>
-            <w:top w:w="0" w:type="dxa"/>
-            <w:bottom w:w="0" w:type="dxa"/>
-          </w:tblCellMar>
-        </w:tblPrEx>
         <w:tc>
           <w:tcPr>
             <w:tcW w:w="2790" w:type="dxa"/>
@@ -1179,13 +1080,7 @@
               <w:rPr>
                 <w:lang w:val="pl-PL"/>
               </w:rPr>
-              <w:t>Pozwala na ułatwienie składowania dokumentacji na jednej platformie, gdzie każda uprawn</w:t>
-            </w:r>
-            <w:r>
-              <w:rPr>
-                <w:lang w:val="pl-PL"/>
-              </w:rPr>
-              <w:t>iona osoba ma do niej dostęp</w:t>
+              <w:t>Pozwala na ułatwienie składowania dokumentacji na jednej platformie, gdzie każda uprawniona osoba ma do niej dostęp</w:t>
             </w:r>
           </w:p>
         </w:tc>
@@ -1381,12 +1276,6 @@
         <w:gridCol w:w="3806"/>
       </w:tblGrid>
       <w:tr>
-        <w:tblPrEx>
-          <w:tblCellMar>
-            <w:top w:w="0" w:type="dxa"/>
-            <w:bottom w:w="0" w:type="dxa"/>
-          </w:tblCellMar>
-        </w:tblPrEx>
         <w:trPr>
           <w:tblHeader/>
         </w:trPr>
@@ -1501,12 +1390,6 @@
         </w:tc>
       </w:tr>
       <w:tr>
-        <w:tblPrEx>
-          <w:tblCellMar>
-            <w:top w:w="0" w:type="dxa"/>
-            <w:bottom w:w="0" w:type="dxa"/>
-          </w:tblCellMar>
-        </w:tblPrEx>
         <w:tc>
           <w:tcPr>
             <w:tcW w:w="1409" w:type="dxa"/>
@@ -1624,12 +1507,6 @@
         </w:tc>
       </w:tr>
       <w:tr>
-        <w:tblPrEx>
-          <w:tblCellMar>
-            <w:top w:w="0" w:type="dxa"/>
-            <w:bottom w:w="0" w:type="dxa"/>
-          </w:tblCellMar>
-        </w:tblPrEx>
         <w:tc>
           <w:tcPr>
             <w:tcW w:w="1409" w:type="dxa"/>
@@ -1738,24 +1615,12 @@
               <w:rPr>
                 <w:lang w:val="pl-PL"/>
               </w:rPr>
-              <w:t xml:space="preserve">Koordynacja i zarządzanie </w:t>
-            </w:r>
-            <w:r>
-              <w:rPr>
-                <w:lang w:val="pl-PL"/>
-              </w:rPr>
-              <w:t>działaniami zespołu deweloperskiego, egzekwowanie terminów, nadzór nad wykonywaną dokumentacją</w:t>
+              <w:t>Koordynacja i zarządzanie działaniami zespołu deweloperskiego, egzekwowanie terminów, nadzór nad wykonywaną dokumentacją</w:t>
             </w:r>
           </w:p>
         </w:tc>
       </w:tr>
       <w:tr>
-        <w:tblPrEx>
-          <w:tblCellMar>
-            <w:top w:w="0" w:type="dxa"/>
-            <w:bottom w:w="0" w:type="dxa"/>
-          </w:tblCellMar>
-        </w:tblPrEx>
         <w:tc>
           <w:tcPr>
             <w:tcW w:w="1409" w:type="dxa"/>
@@ -1841,24 +1706,12 @@
               <w:rPr>
                 <w:lang w:val="pl-PL"/>
               </w:rPr>
-              <w:t xml:space="preserve">Wsparcie </w:t>
-            </w:r>
-            <w:r>
-              <w:rPr>
-                <w:lang w:val="pl-PL"/>
-              </w:rPr>
-              <w:t>merytoryczne w zakresie doboru rozwiązań</w:t>
+              <w:t>Wsparcie merytoryczne w zakresie doboru rozwiązań</w:t>
             </w:r>
           </w:p>
         </w:tc>
       </w:tr>
       <w:tr>
-        <w:tblPrEx>
-          <w:tblCellMar>
-            <w:top w:w="0" w:type="dxa"/>
-            <w:bottom w:w="0" w:type="dxa"/>
-          </w:tblCellMar>
-        </w:tblPrEx>
         <w:tc>
           <w:tcPr>
             <w:tcW w:w="1409" w:type="dxa"/>
@@ -1949,12 +1802,6 @@
         </w:tc>
       </w:tr>
       <w:tr>
-        <w:tblPrEx>
-          <w:tblCellMar>
-            <w:top w:w="0" w:type="dxa"/>
-            <w:bottom w:w="0" w:type="dxa"/>
-          </w:tblCellMar>
-        </w:tblPrEx>
         <w:tc>
           <w:tcPr>
             <w:tcW w:w="1409" w:type="dxa"/>
@@ -1980,13 +1827,7 @@
               <w:rPr>
                 <w:lang w:val="pl-PL"/>
               </w:rPr>
-              <w:t>Potencjal</w:t>
-            </w:r>
-            <w:r>
-              <w:rPr>
-                <w:lang w:val="pl-PL"/>
-              </w:rPr>
-              <w:t>ni odbiorcy aplikacji</w:t>
+              <w:t>Potencjalni odbiorcy aplikacji</w:t>
             </w:r>
           </w:p>
         </w:tc>
@@ -2153,40 +1994,8 @@
         <w:rPr>
           <w:lang w:val="pl-PL"/>
         </w:rPr>
-        <w:t>Użytkownik tworzy konto w aplikacji. Użytkownik tworzy nowy projekt i uzupełnia jego opis o podstawowe dane. Użytkownik dodaje doku</w:t>
+        <w:t>Użytkownik tworzy konto w aplikacji. Użytkownik tworzy nowy projekt i uzupełnia jego opis o podstawowe dane. Użytkownik dodaje dokumentację i opisuje ją, udostępnia nagrania lub zdjęcia, które wcześniej umieścił na dysku internetowym. Użytkownik aktualizuje dokumentację. Użytkownik udostępnia dokumentację innym użytkownikom. Użytkownicy, którzy mają prawo przeglądać dokumentację innych użytkowników mogą komentować i przeglądać każdą wersję dokumentacji. Użytkownik może oznaczyć dokumentację jako przyjętą (zaakceptowaną).</w:t>
       </w:r>
-      <w:r>
-        <w:rPr>
-          <w:lang w:val="pl-PL"/>
-        </w:rPr>
-        <w:t>mentację i opisuje ją, udostępnia nagrania lub zdjęcia, które zostają przesłane do bazy danych i tam są składowane, wraz z odnośnikiem do projektu. Użytkownik aktualizuje dokumentację i dodaje opis dotyczący powodu jej aktualizacji (jest to wymagane). Użyt</w:t>
-      </w:r>
-      <w:r>
-        <w:rPr>
-          <w:lang w:val="pl-PL"/>
-        </w:rPr>
-        <w:t>kownik udostępnia dokumentację innym osobom na podstawie ich konta email (osoby te nie muszą posiadać konta w aplikacji) lub innym użytkownikom. Do każdego z kont email, którym udostępniono dokumentację zostaje wysłana wiadomość email z dostępem do określo</w:t>
-      </w:r>
-      <w:r>
-        <w:rPr>
-          <w:lang w:val="pl-PL"/>
-        </w:rPr>
-        <w:t>nych zasobów na stronie, mogą je tylko przeglądać. Użytkownicy, którzy mają prawo przeglądać dokumentację innych użytkowników mogą komentować i przeglądać każdą wersję dokumentacji. Użytkownik może oznaczyć dokumentację jako przyjętą lub odrzucić (wymagane</w:t>
-      </w:r>
-      <w:r>
-        <w:rPr>
-          <w:lang w:val="pl-PL"/>
-        </w:rPr>
-        <w:t xml:space="preserve"> podanie powodu w komentarzu).</w:t>
-      </w:r>
-    </w:p>
-    <w:p>
-      <w:pPr>
-        <w:pStyle w:val="Textbody"/>
-        <w:rPr>
-          <w:lang w:val="pl-PL"/>
-        </w:rPr>
-      </w:pPr>
     </w:p>
     <w:p>
       <w:pPr>
@@ -2227,12 +2036,6 @@
         <w:gridCol w:w="1730"/>
       </w:tblGrid>
       <w:tr>
-        <w:tblPrEx>
-          <w:tblCellMar>
-            <w:top w:w="0" w:type="dxa"/>
-            <w:bottom w:w="0" w:type="dxa"/>
-          </w:tblCellMar>
-        </w:tblPrEx>
         <w:tc>
           <w:tcPr>
             <w:tcW w:w="2610" w:type="dxa"/>
@@ -2385,12 +2188,6 @@
         </w:tc>
       </w:tr>
       <w:tr>
-        <w:tblPrEx>
-          <w:tblCellMar>
-            <w:top w:w="0" w:type="dxa"/>
-            <w:bottom w:w="0" w:type="dxa"/>
-          </w:tblCellMar>
-        </w:tblPrEx>
         <w:tc>
           <w:tcPr>
             <w:tcW w:w="2610" w:type="dxa"/>
@@ -2521,12 +2318,6 @@
         </w:tc>
       </w:tr>
       <w:tr>
-        <w:tblPrEx>
-          <w:tblCellMar>
-            <w:top w:w="0" w:type="dxa"/>
-            <w:bottom w:w="0" w:type="dxa"/>
-          </w:tblCellMar>
-        </w:tblPrEx>
         <w:tc>
           <w:tcPr>
             <w:tcW w:w="2610" w:type="dxa"/>
@@ -2556,7 +2347,6 @@
               <w:rPr>
                 <w:lang w:val="pl-PL"/>
               </w:rPr>
-              <w:lastRenderedPageBreak/>
               <w:t>Ewidencjonowanie dokumentacji w postaci plików wideo lub obrazów</w:t>
             </w:r>
           </w:p>
@@ -2674,12 +2464,6 @@
         </w:tc>
       </w:tr>
       <w:tr>
-        <w:tblPrEx>
-          <w:tblCellMar>
-            <w:top w:w="0" w:type="dxa"/>
-            <w:bottom w:w="0" w:type="dxa"/>
-          </w:tblCellMar>
-        </w:tblPrEx>
         <w:tc>
           <w:tcPr>
             <w:tcW w:w="2610" w:type="dxa"/>
@@ -2709,6 +2493,7 @@
               <w:rPr>
                 <w:lang w:val="pl-PL"/>
               </w:rPr>
+              <w:lastRenderedPageBreak/>
               <w:t>Udostępnienie dokumentacji</w:t>
             </w:r>
           </w:p>
@@ -2775,13 +2560,7 @@
               <w:rPr>
                 <w:lang w:val="pl-PL"/>
               </w:rPr>
-              <w:t>Okreś</w:t>
-            </w:r>
-            <w:r>
-              <w:rPr>
-                <w:lang w:val="pl-PL"/>
-              </w:rPr>
-              <w:t xml:space="preserve">lenie </w:t>
+              <w:t xml:space="preserve">Określenie </w:t>
             </w:r>
             <w:proofErr w:type="spellStart"/>
             <w:r>
@@ -2846,12 +2625,6 @@
         </w:tc>
       </w:tr>
       <w:tr>
-        <w:tblPrEx>
-          <w:tblCellMar>
-            <w:top w:w="0" w:type="dxa"/>
-            <w:bottom w:w="0" w:type="dxa"/>
-          </w:tblCellMar>
-        </w:tblPrEx>
         <w:tc>
           <w:tcPr>
             <w:tcW w:w="2610" w:type="dxa"/>
@@ -2998,12 +2771,6 @@
         </w:tc>
       </w:tr>
       <w:tr>
-        <w:tblPrEx>
-          <w:tblCellMar>
-            <w:top w:w="0" w:type="dxa"/>
-            <w:bottom w:w="0" w:type="dxa"/>
-          </w:tblCellMar>
-        </w:tblPrEx>
         <w:tc>
           <w:tcPr>
             <w:tcW w:w="2610" w:type="dxa"/>
@@ -3099,13 +2866,7 @@
               <w:rPr>
                 <w:lang w:val="pl-PL"/>
               </w:rPr>
-              <w:t>Ułatwi dalszy r</w:t>
-            </w:r>
-            <w:r>
-              <w:rPr>
-                <w:lang w:val="pl-PL"/>
-              </w:rPr>
-              <w:t>ozwój aplikacji</w:t>
+              <w:t>Ułatwi dalszy rozwój aplikacji</w:t>
             </w:r>
           </w:p>
         </w:tc>
@@ -3257,12 +3018,6 @@
         <w:gridCol w:w="2150"/>
       </w:tblGrid>
       <w:tr>
-        <w:tblPrEx>
-          <w:tblCellMar>
-            <w:top w:w="0" w:type="dxa"/>
-            <w:bottom w:w="0" w:type="dxa"/>
-          </w:tblCellMar>
-        </w:tblPrEx>
         <w:tc>
           <w:tcPr>
             <w:tcW w:w="3936" w:type="dxa"/>
@@ -3395,12 +3150,6 @@
         </w:tc>
       </w:tr>
       <w:tr>
-        <w:tblPrEx>
-          <w:tblCellMar>
-            <w:top w:w="0" w:type="dxa"/>
-            <w:bottom w:w="0" w:type="dxa"/>
-          </w:tblCellMar>
-        </w:tblPrEx>
         <w:tc>
           <w:tcPr>
             <w:tcW w:w="3936" w:type="dxa"/>
@@ -3500,12 +3249,6 @@
         </w:tc>
       </w:tr>
       <w:tr>
-        <w:tblPrEx>
-          <w:tblCellMar>
-            <w:top w:w="0" w:type="dxa"/>
-            <w:bottom w:w="0" w:type="dxa"/>
-          </w:tblCellMar>
-        </w:tblPrEx>
         <w:tc>
           <w:tcPr>
             <w:tcW w:w="3936" w:type="dxa"/>
@@ -3602,12 +3345,6 @@
         </w:tc>
       </w:tr>
       <w:tr>
-        <w:tblPrEx>
-          <w:tblCellMar>
-            <w:top w:w="0" w:type="dxa"/>
-            <w:bottom w:w="0" w:type="dxa"/>
-          </w:tblCellMar>
-        </w:tblPrEx>
         <w:tc>
           <w:tcPr>
             <w:tcW w:w="3936" w:type="dxa"/>
@@ -3745,16 +3482,7 @@
           <w:szCs w:val="24"/>
           <w:lang w:val="pl-PL"/>
         </w:rPr>
-        <w:t xml:space="preserve">4 </w:t>
-      </w:r>
-      <w:r>
-        <w:rPr>
-          <w:color w:val="000000"/>
-          <w:sz w:val="24"/>
-          <w:szCs w:val="24"/>
-          <w:lang w:val="pl-PL"/>
-        </w:rPr>
-        <w:t>miesiące (podzielonych na 8 sprintów po 2 tygodnie) dla zespołu 8-osobowego</w:t>
+        <w:t>4 miesiące (podzielonych na 8 sprintów po 2 tygodnie) dla zespołu 8-osobowego</w:t>
       </w:r>
     </w:p>
     <w:p>
@@ -3879,16 +3607,7 @@
           <w:szCs w:val="24"/>
           <w:lang w:val="pl-PL"/>
         </w:rPr>
-        <w:t xml:space="preserve">Kampania </w:t>
-      </w:r>
-      <w:r>
-        <w:rPr>
-          <w:color w:val="000000"/>
-          <w:sz w:val="24"/>
-          <w:szCs w:val="24"/>
-          <w:lang w:val="pl-PL"/>
-        </w:rPr>
-        <w:t>reklamowa</w:t>
+        <w:t>Kampania reklamowa</w:t>
       </w:r>
     </w:p>
     <w:p>
@@ -3915,6 +3634,14 @@
         </w:rPr>
         <w:t>Hosting, utrzymanie serwerów</w:t>
       </w:r>
+    </w:p>
+    <w:p>
+      <w:pPr>
+        <w:pStyle w:val="SSCNormal"/>
+        <w:rPr>
+          <w:lang w:val="pl-PL"/>
+        </w:rPr>
+      </w:pPr>
     </w:p>
     <w:p>
       <w:pPr>
@@ -3999,12 +3726,6 @@
         <w:gridCol w:w="1750"/>
       </w:tblGrid>
       <w:tr>
-        <w:tblPrEx>
-          <w:tblCellMar>
-            <w:top w:w="0" w:type="dxa"/>
-            <w:bottom w:w="0" w:type="dxa"/>
-          </w:tblCellMar>
-        </w:tblPrEx>
         <w:trPr>
           <w:trHeight w:val="826"/>
           <w:jc w:val="center"/>
@@ -4044,18 +3765,13 @@
                 <w:bCs/>
                 <w:lang w:val="pl-PL"/>
               </w:rPr>
+              <w:lastRenderedPageBreak/>
               <w:t>Historia zmian</w:t>
             </w:r>
           </w:p>
         </w:tc>
       </w:tr>
       <w:tr>
-        <w:tblPrEx>
-          <w:tblCellMar>
-            <w:top w:w="0" w:type="dxa"/>
-            <w:bottom w:w="0" w:type="dxa"/>
-          </w:tblCellMar>
-        </w:tblPrEx>
         <w:trPr>
           <w:trHeight w:val="168"/>
           <w:jc w:val="center"/>
@@ -4201,12 +3917,6 @@
         </w:tc>
       </w:tr>
       <w:tr>
-        <w:tblPrEx>
-          <w:tblCellMar>
-            <w:top w:w="0" w:type="dxa"/>
-            <w:bottom w:w="0" w:type="dxa"/>
-          </w:tblCellMar>
-        </w:tblPrEx>
         <w:trPr>
           <w:trHeight w:val="595"/>
           <w:jc w:val="center"/>
@@ -4394,12 +4104,6 @@
         </w:tc>
       </w:tr>
       <w:tr>
-        <w:tblPrEx>
-          <w:tblCellMar>
-            <w:top w:w="0" w:type="dxa"/>
-            <w:bottom w:w="0" w:type="dxa"/>
-          </w:tblCellMar>
-        </w:tblPrEx>
         <w:trPr>
           <w:trHeight w:val="688"/>
           <w:jc w:val="center"/>
@@ -4622,12 +4326,6 @@
       <w:gridCol w:w="3162"/>
     </w:tblGrid>
     <w:tr>
-      <w:tblPrEx>
-        <w:tblCellMar>
-          <w:top w:w="0" w:type="dxa"/>
-          <w:bottom w:w="0" w:type="dxa"/>
-        </w:tblCellMar>
-      </w:tblPrEx>
       <w:tc>
         <w:tcPr>
           <w:tcW w:w="3162" w:type="dxa"/>
@@ -4685,7 +4383,7 @@
             <w:rPr>
               <w:noProof/>
             </w:rPr>
-            <w:t>10/14/2021</w:t>
+            <w:t>10/16/2021</w:t>
           </w:r>
           <w:r>
             <w:fldChar w:fldCharType="end"/>
@@ -4792,12 +4490,6 @@
       <w:gridCol w:w="3194"/>
     </w:tblGrid>
     <w:tr>
-      <w:tblPrEx>
-        <w:tblCellMar>
-          <w:top w:w="0" w:type="dxa"/>
-          <w:bottom w:w="0" w:type="dxa"/>
-        </w:tblCellMar>
-      </w:tblPrEx>
       <w:trPr>
         <w:jc w:val="center"/>
       </w:trPr>
@@ -4895,12 +4587,6 @@
       </w:tc>
     </w:tr>
     <w:tr>
-      <w:tblPrEx>
-        <w:tblCellMar>
-          <w:top w:w="0" w:type="dxa"/>
-          <w:bottom w:w="0" w:type="dxa"/>
-        </w:tblCellMar>
-      </w:tblPrEx>
       <w:trPr>
         <w:jc w:val="center"/>
       </w:trPr>

</xml_diff>